<commit_message>
Moved files; Updated Contributions & Sample Data
- Files for previous phases are now in folders
- Contributions document has been updated with Eumee and Vanesa's contributions
- Sample data has been updated
</commit_message>
<xml_diff>
--- a/Contributions.docx
+++ b/Contributions.docx
@@ -78,14 +78,6 @@
     </w:p>
     <w:p>
       <w:pPr>
-        <w:pStyle w:val="Heading1"/>
-      </w:pPr>
-      <w:r>
-        <w:t>Vanesa</w:t>
-      </w:r>
-    </w:p>
-    <w:p>
-      <w:pPr>
         <w:pStyle w:val="ListParagraph"/>
         <w:numPr>
           <w:ilvl w:val="0"/>
@@ -93,7 +85,7 @@
         </w:numPr>
       </w:pPr>
       <w:r>
-        <w:t>Phase 1: Created the GitHub repository, wrote the use case</w:t>
+        <w:t>Phase 5: Created the C# application to connect the MySQL database using ADO.net</w:t>
       </w:r>
     </w:p>
     <w:p>
@@ -105,10 +97,15 @@
         </w:numPr>
       </w:pPr>
       <w:r>
-        <w:t>Phase 4: Wrote SQL DDL statements based on ERD</w:t>
-      </w:r>
-      <w:r>
-        <w:t xml:space="preserve"> that was created</w:t>
+        <w:t>Phase 5: Designed the UI for the C# application</w:t>
+      </w:r>
+    </w:p>
+    <w:p>
+      <w:pPr>
+        <w:pStyle w:val="Heading1"/>
+      </w:pPr>
+      <w:r>
+        <w:t>Vanesa</w:t>
       </w:r>
     </w:p>
     <w:p>
@@ -120,10 +117,49 @@
         </w:numPr>
       </w:pPr>
       <w:r>
+        <w:t>Phase 1: Created the GitHub repository, wrote the use case</w:t>
+      </w:r>
+    </w:p>
+    <w:p>
+      <w:pPr>
+        <w:pStyle w:val="ListParagraph"/>
+        <w:numPr>
+          <w:ilvl w:val="0"/>
+          <w:numId w:val="2"/>
+        </w:numPr>
+      </w:pPr>
+      <w:r>
+        <w:t>Phase 4: Wrote SQL DDL statements based on ERD</w:t>
+      </w:r>
+      <w:r>
+        <w:t xml:space="preserve"> that was created</w:t>
+      </w:r>
+    </w:p>
+    <w:p>
+      <w:pPr>
+        <w:pStyle w:val="ListParagraph"/>
+        <w:numPr>
+          <w:ilvl w:val="0"/>
+          <w:numId w:val="2"/>
+        </w:numPr>
+      </w:pPr>
+      <w:r>
         <w:t>Phase 4: A</w:t>
       </w:r>
       <w:r>
         <w:t>pplied necessary constraints with primary keys, foreign keys, and other integrity constraints</w:t>
+      </w:r>
+    </w:p>
+    <w:p>
+      <w:pPr>
+        <w:pStyle w:val="ListParagraph"/>
+        <w:numPr>
+          <w:ilvl w:val="0"/>
+          <w:numId w:val="2"/>
+        </w:numPr>
+      </w:pPr>
+      <w:r>
+        <w:t>Phase 5: Added necessary classes and functions to C# application to connect to MySQL database and load data from entities into dataset</w:t>
       </w:r>
     </w:p>
     <w:p>

</xml_diff>

<commit_message>
Updated sample data, README, Contributions
- Updated sample data: Inventory now specifies a store ID, added more rows to Inventory
- Updated README with instructions to run the program
- Updated Contributions document with current progress
</commit_message>
<xml_diff>
--- a/Contributions.docx
+++ b/Contributions.docx
@@ -102,14 +102,6 @@
     </w:p>
     <w:p>
       <w:pPr>
-        <w:pStyle w:val="Heading1"/>
-      </w:pPr>
-      <w:r>
-        <w:t>Vanesa</w:t>
-      </w:r>
-    </w:p>
-    <w:p>
-      <w:pPr>
         <w:pStyle w:val="ListParagraph"/>
         <w:numPr>
           <w:ilvl w:val="0"/>
@@ -117,7 +109,15 @@
         </w:numPr>
       </w:pPr>
       <w:r>
-        <w:t>Phase 1: Created the GitHub repository, wrote the use case</w:t>
+        <w:t>Phase 5: Coded the XAML for the C# application</w:t>
+      </w:r>
+    </w:p>
+    <w:p>
+      <w:pPr>
+        <w:pStyle w:val="Heading1"/>
+      </w:pPr>
+      <w:r>
+        <w:t>Vanesa</w:t>
       </w:r>
     </w:p>
     <w:p>
@@ -129,10 +129,7 @@
         </w:numPr>
       </w:pPr>
       <w:r>
-        <w:t>Phase 4: Wrote SQL DDL statements based on ERD</w:t>
-      </w:r>
-      <w:r>
-        <w:t xml:space="preserve"> that was created</w:t>
+        <w:t>Phase 1: Created the GitHub repository</w:t>
       </w:r>
     </w:p>
     <w:p>
@@ -144,10 +141,10 @@
         </w:numPr>
       </w:pPr>
       <w:r>
-        <w:t>Phase 4: A</w:t>
-      </w:r>
-      <w:r>
-        <w:t>pplied necessary constraints with primary keys, foreign keys, and other integrity constraints</w:t>
+        <w:t>Phase 1: W</w:t>
+      </w:r>
+      <w:r>
+        <w:t>rote the use case</w:t>
       </w:r>
     </w:p>
     <w:p>
@@ -159,15 +156,10 @@
         </w:numPr>
       </w:pPr>
       <w:r>
-        <w:t>Phase 5: Added necessary classes and functions to C# application to connect to MySQL database and load data from entities into dataset</w:t>
-      </w:r>
-    </w:p>
-    <w:p>
-      <w:pPr>
-        <w:pStyle w:val="Heading1"/>
-      </w:pPr>
-      <w:r>
-        <w:t>Connar</w:t>
+        <w:t>Phase 4: Wrote SQL DDL statements based on ERD</w:t>
+      </w:r>
+      <w:r>
+        <w:t xml:space="preserve"> that was created</w:t>
       </w:r>
     </w:p>
     <w:p>
@@ -179,7 +171,10 @@
         </w:numPr>
       </w:pPr>
       <w:r>
-        <w:t>Phase 3: Created data for normalization</w:t>
+        <w:t>Phase 4: A</w:t>
+      </w:r>
+      <w:r>
+        <w:t>pplied necessary constraints with primary keys, foreign keys, and other integrity constraints</w:t>
       </w:r>
     </w:p>
     <w:p>
@@ -191,25 +186,7 @@
         </w:numPr>
       </w:pPr>
       <w:r>
-        <w:t>Phase 3: Normalized data from 1</w:t>
-      </w:r>
-      <w:r>
-        <w:rPr>
-          <w:vertAlign w:val="superscript"/>
-        </w:rPr>
-        <w:t>st</w:t>
-      </w:r>
-      <w:r>
-        <w:t xml:space="preserve"> Normal Form (1NF) to 3</w:t>
-      </w:r>
-      <w:r>
-        <w:rPr>
-          <w:vertAlign w:val="superscript"/>
-        </w:rPr>
-        <w:t>rd</w:t>
-      </w:r>
-      <w:r>
-        <w:t xml:space="preserve"> Normal Form (3NF)</w:t>
+        <w:t>Phase 5: Added necessary classes and functions to C# application to connect to MySQL database and load data from entities into dataset</w:t>
       </w:r>
     </w:p>
     <w:p>
@@ -221,7 +198,90 @@
         </w:numPr>
       </w:pPr>
       <w:r>
+        <w:t>Phase 6: Created Power</w:t>
+      </w:r>
+      <w:r>
+        <w:t>P</w:t>
+      </w:r>
+      <w:r>
+        <w:t>oint slides</w:t>
+      </w:r>
+    </w:p>
+    <w:p>
+      <w:pPr>
+        <w:pStyle w:val="Heading1"/>
+      </w:pPr>
+      <w:r>
+        <w:t>Connar</w:t>
+      </w:r>
+    </w:p>
+    <w:p>
+      <w:pPr>
+        <w:pStyle w:val="ListParagraph"/>
+        <w:numPr>
+          <w:ilvl w:val="0"/>
+          <w:numId w:val="2"/>
+        </w:numPr>
+      </w:pPr>
+      <w:r>
+        <w:t>Phase 3: Created data for normalization</w:t>
+      </w:r>
+    </w:p>
+    <w:p>
+      <w:pPr>
+        <w:pStyle w:val="ListParagraph"/>
+        <w:numPr>
+          <w:ilvl w:val="0"/>
+          <w:numId w:val="2"/>
+        </w:numPr>
+      </w:pPr>
+      <w:r>
+        <w:t>Phase 3: Normalized data from 1</w:t>
+      </w:r>
+      <w:r>
+        <w:rPr>
+          <w:vertAlign w:val="superscript"/>
+        </w:rPr>
+        <w:t>st</w:t>
+      </w:r>
+      <w:r>
+        <w:t xml:space="preserve"> Normal Form (1NF) to 3</w:t>
+      </w:r>
+      <w:r>
+        <w:rPr>
+          <w:vertAlign w:val="superscript"/>
+        </w:rPr>
+        <w:t>rd</w:t>
+      </w:r>
+      <w:r>
+        <w:t xml:space="preserve"> Normal Form (3NF)</w:t>
+      </w:r>
+    </w:p>
+    <w:p>
+      <w:pPr>
+        <w:pStyle w:val="ListParagraph"/>
+        <w:numPr>
+          <w:ilvl w:val="0"/>
+          <w:numId w:val="2"/>
+        </w:numPr>
+      </w:pPr>
+      <w:r>
         <w:t>Phase 3: Wrote Normalization report</w:t>
+      </w:r>
+    </w:p>
+    <w:p>
+      <w:pPr>
+        <w:pStyle w:val="ListParagraph"/>
+        <w:numPr>
+          <w:ilvl w:val="0"/>
+          <w:numId w:val="2"/>
+        </w:numPr>
+      </w:pPr>
+      <w:r>
+        <w:t>Phase 5: Created the load and save dataset functionality in the C# application</w:t>
+      </w:r>
+      <w:r>
+        <w:t xml:space="preserve"> with XAML and code-behind</w:t>
       </w:r>
     </w:p>
     <w:sectPr>

</xml_diff>

<commit_message>
Added extra validation, code cleanup, updated contributions
- When loading the Manage Inventory or Manage Product user control, the games database is checked for any null tables that are necessary. If they are, the user is notified and sent back to the previous user control
- Added function header comments
- Updated Contributions with entities so far -- will need to add whoever implements Manage Customer
</commit_message>
<xml_diff>
--- a/Contributions.docx
+++ b/Contributions.docx
@@ -114,14 +114,6 @@
     </w:p>
     <w:p>
       <w:pPr>
-        <w:pStyle w:val="Heading1"/>
-      </w:pPr>
-      <w:r>
-        <w:t>Vanesa</w:t>
-      </w:r>
-    </w:p>
-    <w:p>
-      <w:pPr>
         <w:pStyle w:val="ListParagraph"/>
         <w:numPr>
           <w:ilvl w:val="0"/>
@@ -129,7 +121,18 @@
         </w:numPr>
       </w:pPr>
       <w:r>
-        <w:t>Phase 1: Created the GitHub repository</w:t>
+        <w:t xml:space="preserve">Phase 5: Implemented Manage </w:t>
+      </w:r>
+      <w:r>
+        <w:t>Game and Manage Console</w:t>
+      </w:r>
+    </w:p>
+    <w:p>
+      <w:pPr>
+        <w:pStyle w:val="Heading1"/>
+      </w:pPr>
+      <w:r>
+        <w:t>Vanesa</w:t>
       </w:r>
     </w:p>
     <w:p>
@@ -141,10 +144,7 @@
         </w:numPr>
       </w:pPr>
       <w:r>
-        <w:t>Phase 1: W</w:t>
-      </w:r>
-      <w:r>
-        <w:t>rote the use case</w:t>
+        <w:t>Phase 1: Created the GitHub repository</w:t>
       </w:r>
     </w:p>
     <w:p>
@@ -156,10 +156,10 @@
         </w:numPr>
       </w:pPr>
       <w:r>
-        <w:t>Phase 4: Wrote SQL DDL statements based on ERD</w:t>
-      </w:r>
-      <w:r>
-        <w:t xml:space="preserve"> that was created</w:t>
+        <w:t>Phase 1: W</w:t>
+      </w:r>
+      <w:r>
+        <w:t>rote the use case</w:t>
       </w:r>
     </w:p>
     <w:p>
@@ -171,10 +171,10 @@
         </w:numPr>
       </w:pPr>
       <w:r>
-        <w:t>Phase 4: A</w:t>
-      </w:r>
-      <w:r>
-        <w:t>pplied necessary constraints with primary keys, foreign keys, and other integrity constraints</w:t>
+        <w:t>Phase 4: Wrote SQL DDL statements based on ERD</w:t>
+      </w:r>
+      <w:r>
+        <w:t xml:space="preserve"> that was created</w:t>
       </w:r>
     </w:p>
     <w:p>
@@ -186,7 +186,10 @@
         </w:numPr>
       </w:pPr>
       <w:r>
-        <w:t>Phase 5: Added necessary classes and functions to C# application to connect to MySQL database and load data from entities into dataset</w:t>
+        <w:t>Phase 4: A</w:t>
+      </w:r>
+      <w:r>
+        <w:t>pplied necessary constraints with primary keys, foreign keys, and other integrity constraints</w:t>
       </w:r>
     </w:p>
     <w:p>
@@ -198,21 +201,7 @@
         </w:numPr>
       </w:pPr>
       <w:r>
-        <w:t>Phase 6: Created Power</w:t>
-      </w:r>
-      <w:r>
-        <w:t>P</w:t>
-      </w:r>
-      <w:r>
-        <w:t>oint slides</w:t>
-      </w:r>
-    </w:p>
-    <w:p>
-      <w:pPr>
-        <w:pStyle w:val="Heading1"/>
-      </w:pPr>
-      <w:r>
-        <w:t>Connar</w:t>
+        <w:t>Phase 5: Added necessary classes and functions to C# application to connect to MySQL database and load data from entities into dataset</w:t>
       </w:r>
     </w:p>
     <w:p>
@@ -224,7 +213,7 @@
         </w:numPr>
       </w:pPr>
       <w:r>
-        <w:t>Phase 3: Created data for normalization</w:t>
+        <w:t>Phase 5: Implemented Manage Inventory and Manage Product</w:t>
       </w:r>
     </w:p>
     <w:p>
@@ -236,25 +225,21 @@
         </w:numPr>
       </w:pPr>
       <w:r>
-        <w:t>Phase 3: Normalized data from 1</w:t>
-      </w:r>
-      <w:r>
-        <w:rPr>
-          <w:vertAlign w:val="superscript"/>
-        </w:rPr>
-        <w:t>st</w:t>
-      </w:r>
-      <w:r>
-        <w:t xml:space="preserve"> Normal Form (1NF) to 3</w:t>
-      </w:r>
-      <w:r>
-        <w:rPr>
-          <w:vertAlign w:val="superscript"/>
-        </w:rPr>
-        <w:t>rd</w:t>
-      </w:r>
-      <w:r>
-        <w:t xml:space="preserve"> Normal Form (3NF)</w:t>
+        <w:t>Phase 6: Created Power</w:t>
+      </w:r>
+      <w:r>
+        <w:t>P</w:t>
+      </w:r>
+      <w:r>
+        <w:t>oint slides</w:t>
+      </w:r>
+    </w:p>
+    <w:p>
+      <w:pPr>
+        <w:pStyle w:val="Heading1"/>
+      </w:pPr>
+      <w:r>
+        <w:t>Connar</w:t>
       </w:r>
     </w:p>
     <w:p>
@@ -266,7 +251,7 @@
         </w:numPr>
       </w:pPr>
       <w:r>
-        <w:t>Phase 3: Wrote Normalization report</w:t>
+        <w:t>Phase 3: Created data for normalization</w:t>
       </w:r>
     </w:p>
     <w:p>
@@ -278,10 +263,73 @@
         </w:numPr>
       </w:pPr>
       <w:r>
+        <w:t>Phase 3: Normalized data from 1</w:t>
+      </w:r>
+      <w:r>
+        <w:rPr>
+          <w:vertAlign w:val="superscript"/>
+        </w:rPr>
+        <w:t>st</w:t>
+      </w:r>
+      <w:r>
+        <w:t xml:space="preserve"> Normal Form (1NF) to 3</w:t>
+      </w:r>
+      <w:r>
+        <w:rPr>
+          <w:vertAlign w:val="superscript"/>
+        </w:rPr>
+        <w:t>rd</w:t>
+      </w:r>
+      <w:r>
+        <w:t xml:space="preserve"> Normal Form (3NF)</w:t>
+      </w:r>
+    </w:p>
+    <w:p>
+      <w:pPr>
+        <w:pStyle w:val="ListParagraph"/>
+        <w:numPr>
+          <w:ilvl w:val="0"/>
+          <w:numId w:val="2"/>
+        </w:numPr>
+      </w:pPr>
+      <w:r>
+        <w:t>Phase 3: Wrote Normalization report</w:t>
+      </w:r>
+    </w:p>
+    <w:p>
+      <w:pPr>
+        <w:pStyle w:val="ListParagraph"/>
+        <w:numPr>
+          <w:ilvl w:val="0"/>
+          <w:numId w:val="2"/>
+        </w:numPr>
+      </w:pPr>
+      <w:r>
         <w:t>Phase 5: Created the load and save dataset functionality in the C# application</w:t>
       </w:r>
       <w:r>
         <w:t xml:space="preserve"> with XAML and code-behind</w:t>
+      </w:r>
+    </w:p>
+    <w:p>
+      <w:pPr>
+        <w:pStyle w:val="ListParagraph"/>
+        <w:numPr>
+          <w:ilvl w:val="0"/>
+          <w:numId w:val="2"/>
+        </w:numPr>
+      </w:pPr>
+      <w:r>
+        <w:t xml:space="preserve">Phase 5: Implemented Manage </w:t>
+      </w:r>
+      <w:r>
+        <w:t>Store</w:t>
+      </w:r>
+      <w:r>
+        <w:t xml:space="preserve"> and Manage </w:t>
+      </w:r>
+      <w:r>
+        <w:t>Employee</w:t>
       </w:r>
     </w:p>
     <w:sectPr>

</xml_diff>